<commit_message>
UC consulter virement + MAJ des autres UC
</commit_message>
<xml_diff>
--- a/Descriptions des Use Cases/USE CASE consulter factures.docx
+++ b/Descriptions des Use Cases/USE CASE consulter factures.docx
@@ -20,7 +20,29 @@
           <w:u w:val="single"/>
           <w:lang w:val="en-US"/>
         </w:rPr>
-        <w:t xml:space="preserve">USE CASE : </w:t>
+        <w:t xml:space="preserve">USE </w:t>
+      </w:r>
+      <w:proofErr w:type="gramStart"/>
+      <w:r>
+        <w:rPr>
+          <w:b/>
+          <w:sz w:val="28"/>
+          <w:szCs w:val="28"/>
+          <w:u w:val="single"/>
+          <w:lang w:val="en-US"/>
+        </w:rPr>
+        <w:t>CASE :</w:t>
+      </w:r>
+      <w:proofErr w:type="gramEnd"/>
+      <w:r>
+        <w:rPr>
+          <w:b/>
+          <w:sz w:val="28"/>
+          <w:szCs w:val="28"/>
+          <w:u w:val="single"/>
+          <w:lang w:val="en-US"/>
+        </w:rPr>
+        <w:t xml:space="preserve"> </w:t>
       </w:r>
       <w:r>
         <w:rPr>
@@ -680,6 +702,13 @@
                 <w:szCs w:val="20"/>
               </w:rPr>
             </w:pPr>
+            <w:r>
+              <w:rPr>
+                <w:sz w:val="20"/>
+                <w:szCs w:val="20"/>
+              </w:rPr>
+              <w:t>Numérique</w:t>
+            </w:r>
           </w:p>
         </w:tc>
         <w:tc>
@@ -696,6 +725,13 @@
                 <w:szCs w:val="20"/>
               </w:rPr>
             </w:pPr>
+            <w:r>
+              <w:rPr>
+                <w:sz w:val="20"/>
+                <w:szCs w:val="20"/>
+              </w:rPr>
+              <w:t>10</w:t>
+            </w:r>
           </w:p>
         </w:tc>
         <w:tc>
@@ -712,6 +748,13 @@
                 <w:szCs w:val="20"/>
               </w:rPr>
             </w:pPr>
+            <w:r>
+              <w:rPr>
+                <w:sz w:val="20"/>
+                <w:szCs w:val="20"/>
+              </w:rPr>
+              <w:t>Valeur générée automatiquement par le système</w:t>
+            </w:r>
           </w:p>
         </w:tc>
       </w:tr>
@@ -904,8 +947,9 @@
                 <w:sz w:val="20"/>
                 <w:szCs w:val="20"/>
               </w:rPr>
-              <w:t>Format date jj/mm/aa</w:t>
-            </w:r>
+              <w:t>Format date jj/mm/</w:t>
+            </w:r>
+            <w:proofErr w:type="spellStart"/>
             <w:r>
               <w:rPr>
                 <w:sz w:val="20"/>
@@ -913,6 +957,14 @@
               </w:rPr>
               <w:t>aa</w:t>
             </w:r>
+            <w:r>
+              <w:rPr>
+                <w:sz w:val="20"/>
+                <w:szCs w:val="20"/>
+              </w:rPr>
+              <w:t>aa</w:t>
+            </w:r>
+            <w:proofErr w:type="spellEnd"/>
           </w:p>
         </w:tc>
       </w:tr>
@@ -1002,11 +1054,15 @@
         <w:spacing w:line="240" w:lineRule="auto"/>
         <w:rPr>
           <w:bCs/>
+          <w:i/>
+          <w:iCs/>
         </w:rPr>
       </w:pPr>
       <w:r>
         <w:rPr>
           <w:bCs/>
+          <w:i/>
+          <w:iCs/>
         </w:rPr>
         <w:t>Informations factures</w:t>
       </w:r>
@@ -1711,15 +1767,17 @@
                 <w:sz w:val="20"/>
                 <w:szCs w:val="20"/>
               </w:rPr>
-              <w:t>Format date jj/mm/aa</w:t>
-            </w:r>
-            <w:r>
-              <w:rPr>
-                <w:sz w:val="20"/>
-                <w:szCs w:val="20"/>
-              </w:rPr>
-              <w:t>aa</w:t>
-            </w:r>
+              <w:t>Format date jj/mm/</w:t>
+            </w:r>
+            <w:proofErr w:type="spellStart"/>
+            <w:r>
+              <w:rPr>
+                <w:sz w:val="20"/>
+                <w:szCs w:val="20"/>
+              </w:rPr>
+              <w:t>aaaa</w:t>
+            </w:r>
+            <w:proofErr w:type="spellEnd"/>
           </w:p>
         </w:tc>
       </w:tr>

</xml_diff>